<commit_message>
update documentation for seting up SQL
</commit_message>
<xml_diff>
--- a/Baseline-demo/3. Hosting SQL server/Installing Microsoft SQL Server.docx
+++ b/Baseline-demo/3. Hosting SQL server/Installing Microsoft SQL Server.docx
@@ -1,6 +1,6 @@
 
 <file path=word/document.xml><?xml version="1.0" encoding="utf-8"?>
-<w:document xmlns:wpc="http://schemas.microsoft.com/office/word/2010/wordprocessingCanvas" xmlns:cx="http://schemas.microsoft.com/office/drawing/2014/chartex" xmlns:cx1="http://schemas.microsoft.com/office/drawing/2015/9/8/chartex" xmlns:cx2="http://schemas.microsoft.com/office/drawing/2015/10/21/chartex" xmlns:cx3="http://schemas.microsoft.com/office/drawing/2016/5/9/chartex" xmlns:cx4="http://schemas.microsoft.com/office/drawing/2016/5/10/chartex" xmlns:cx5="http://schemas.microsoft.com/office/drawing/2016/5/11/chartex" xmlns:cx6="http://schemas.microsoft.com/office/drawing/2016/5/12/chartex" xmlns:cx7="http://schemas.microsoft.com/office/drawing/2016/5/13/chartex" xmlns:cx8="http://schemas.microsoft.com/office/drawing/2016/5/14/chartex" xmlns:mc="http://schemas.openxmlformats.org/markup-compatibility/2006" xmlns:aink="http://schemas.microsoft.com/office/drawing/2016/ink" xmlns:am3d="http://schemas.microsoft.com/office/drawing/2017/model3d" xmlns:o="urn:schemas-microsoft-com:office:office" xmlns:r="http://schemas.openxmlformats.org/officeDocument/2006/relationships" xmlns:m="http://schemas.openxmlformats.org/officeDocument/2006/math" xmlns:v="urn:schemas-microsoft-com:vml" xmlns:wp14="http://schemas.microsoft.com/office/word/2010/wordprocessingDrawing" xmlns:wp="http://schemas.openxmlformats.org/drawingml/2006/wordprocessingDrawing" xmlns:w10="urn:schemas-microsoft-com:office:word" xmlns:w="http://schemas.openxmlformats.org/wordprocessingml/2006/main" xmlns:w14="http://schemas.microsoft.com/office/word/2010/wordml" xmlns:w15="http://schemas.microsoft.com/office/word/2012/wordml" xmlns:w16cid="http://schemas.microsoft.com/office/word/2016/wordml/cid" xmlns:w16se="http://schemas.microsoft.com/office/word/2015/wordml/symex" xmlns:wpg="http://schemas.microsoft.com/office/word/2010/wordprocessingGroup" xmlns:wpi="http://schemas.microsoft.com/office/word/2010/wordprocessingInk" xmlns:wne="http://schemas.microsoft.com/office/word/2006/wordml" xmlns:wps="http://schemas.microsoft.com/office/word/2010/wordprocessingShape" mc:Ignorable="w14 w15 w16se w16cid wp14">
+<w:document xmlns:wpc="http://schemas.microsoft.com/office/word/2010/wordprocessingCanvas" xmlns:cx="http://schemas.microsoft.com/office/drawing/2014/chartex" xmlns:cx1="http://schemas.microsoft.com/office/drawing/2015/9/8/chartex" xmlns:cx2="http://schemas.microsoft.com/office/drawing/2015/10/21/chartex" xmlns:cx3="http://schemas.microsoft.com/office/drawing/2016/5/9/chartex" xmlns:cx4="http://schemas.microsoft.com/office/drawing/2016/5/10/chartex" xmlns:cx5="http://schemas.microsoft.com/office/drawing/2016/5/11/chartex" xmlns:cx6="http://schemas.microsoft.com/office/drawing/2016/5/12/chartex" xmlns:cx7="http://schemas.microsoft.com/office/drawing/2016/5/13/chartex" xmlns:cx8="http://schemas.microsoft.com/office/drawing/2016/5/14/chartex" xmlns:mc="http://schemas.openxmlformats.org/markup-compatibility/2006" xmlns:aink="http://schemas.microsoft.com/office/drawing/2016/ink" xmlns:am3d="http://schemas.microsoft.com/office/drawing/2017/model3d" xmlns:o="urn:schemas-microsoft-com:office:office" xmlns:r="http://schemas.openxmlformats.org/officeDocument/2006/relationships" xmlns:m="http://schemas.openxmlformats.org/officeDocument/2006/math" xmlns:v="urn:schemas-microsoft-com:vml" xmlns:wp14="http://schemas.microsoft.com/office/word/2010/wordprocessingDrawing" xmlns:wp="http://schemas.openxmlformats.org/drawingml/2006/wordprocessingDrawing" xmlns:w10="urn:schemas-microsoft-com:office:word" xmlns:w="http://schemas.openxmlformats.org/wordprocessingml/2006/main" xmlns:w14="http://schemas.microsoft.com/office/word/2010/wordml" xmlns:w15="http://schemas.microsoft.com/office/word/2012/wordml" xmlns:w16cex="http://schemas.microsoft.com/office/word/2018/wordml/cex" xmlns:w16cid="http://schemas.microsoft.com/office/word/2016/wordml/cid" xmlns:w16="http://schemas.microsoft.com/office/word/2018/wordml" xmlns:w16sdtdh="http://schemas.microsoft.com/office/word/2020/wordml/sdtdatahash" xmlns:w16se="http://schemas.microsoft.com/office/word/2015/wordml/symex" xmlns:wpg="http://schemas.microsoft.com/office/word/2010/wordprocessingGroup" xmlns:wpi="http://schemas.microsoft.com/office/word/2010/wordprocessingInk" xmlns:wne="http://schemas.microsoft.com/office/word/2006/wordml" xmlns:wps="http://schemas.microsoft.com/office/word/2010/wordprocessingShape" mc:Ignorable="w14 w15 w16se w16cid w16 w16cex w16sdtdh wp14">
   <w:body>
     <w:p>
       <w:pPr>
@@ -1482,8 +1482,6 @@
           </wp:inline>
         </w:drawing>
       </w:r>
-      <w:bookmarkStart w:id="1" w:name="_GoBack"/>
-      <w:bookmarkEnd w:id="1"/>
     </w:p>
     <w:p>
       <w:pPr>
@@ -1497,11 +1495,11 @@
       <w:pPr>
         <w:pStyle w:val="Heading3"/>
       </w:pPr>
-      <w:bookmarkStart w:id="2" w:name="_Toc33913573"/>
+      <w:bookmarkStart w:id="1" w:name="_Toc33913573"/>
       <w:r>
         <w:t>Installing Microsoft SQL Server Management Studio</w:t>
       </w:r>
-      <w:bookmarkEnd w:id="2"/>
+      <w:bookmarkEnd w:id="1"/>
     </w:p>
     <w:p>
       <w:pPr>
@@ -1893,24 +1891,14 @@
       <w:pPr>
         <w:pStyle w:val="Heading2"/>
       </w:pPr>
-      <w:bookmarkStart w:id="3" w:name="_Toc33913574"/>
+      <w:bookmarkStart w:id="2" w:name="_Toc33913574"/>
       <w:r>
         <w:t xml:space="preserve">Import SQL Queries for </w:t>
       </w:r>
-      <w:proofErr w:type="spellStart"/>
-      <w:r>
-        <w:t>ventureDB</w:t>
-      </w:r>
-      <w:proofErr w:type="spellEnd"/>
-      <w:r>
-        <w:t xml:space="preserve"> and </w:t>
-      </w:r>
-      <w:proofErr w:type="spellStart"/>
-      <w:r>
-        <w:t>simulationDB</w:t>
-      </w:r>
-      <w:bookmarkEnd w:id="3"/>
-      <w:proofErr w:type="spellEnd"/>
+      <w:bookmarkEnd w:id="2"/>
+      <w:r>
+        <w:t>Database(s)</w:t>
+      </w:r>
     </w:p>
     <w:p>
       <w:r>
@@ -2160,68 +2148,84 @@
     </w:p>
     <w:p>
       <w:pPr>
+        <w:spacing w:after="160" w:line="259" w:lineRule="auto"/>
         <w:jc w:val="left"/>
       </w:pPr>
       <w:r>
-        <w:t xml:space="preserve">Create 3 new databases – one named </w:t>
-      </w:r>
-      <w:r>
-        <w:rPr>
-          <w:b/>
-          <w:bCs/>
-        </w:rPr>
-        <w:t>GRAFANA</w:t>
-      </w:r>
-      <w:r>
-        <w:t xml:space="preserve"> (for </w:t>
+        <w:br w:type="page"/>
+      </w:r>
+    </w:p>
+    <w:p>
+      <w:pPr>
+        <w:jc w:val="left"/>
+      </w:pPr>
+      <w:r>
+        <w:lastRenderedPageBreak/>
+        <w:t xml:space="preserve">Create </w:t>
+      </w:r>
+      <w:r>
+        <w:t>your</w:t>
+      </w:r>
+      <w:r>
+        <w:t xml:space="preserve"> new database</w:t>
+      </w:r>
+      <w:r>
+        <w:t>(s)</w:t>
+      </w:r>
+      <w:r>
+        <w:t xml:space="preserve"> – </w:t>
+      </w:r>
+      <w:r>
+        <w:t>and named accordingly. For instance, if naming database as “</w:t>
       </w:r>
       <w:proofErr w:type="spellStart"/>
       <w:r>
-        <w:t>ventureDB</w:t>
+        <w:t>capstoneDB</w:t>
       </w:r>
       <w:proofErr w:type="spellEnd"/>
       <w:r>
-        <w:t xml:space="preserve">), one named </w:t>
-      </w:r>
-      <w:r>
-        <w:rPr>
-          <w:b/>
-          <w:bCs/>
-        </w:rPr>
-        <w:t>SIMULATION</w:t>
-      </w:r>
-      <w:r>
-        <w:t xml:space="preserve"> (for </w:t>
+        <w:t xml:space="preserve">”. The field </w:t>
       </w:r>
       <w:proofErr w:type="spellStart"/>
       <w:r>
-        <w:t>simulationDB</w:t>
+        <w:rPr>
+          <w:rFonts w:ascii="Courier New" w:hAnsi="Courier New" w:cs="Courier New"/>
+          <w:sz w:val="18"/>
+          <w:szCs w:val="18"/>
+          <w:shd w:val="clear" w:color="auto" w:fill="FEE9CC"/>
+        </w:rPr>
+        <w:t>nameofdatabase</w:t>
       </w:r>
       <w:proofErr w:type="spellEnd"/>
       <w:r>
-        <w:t xml:space="preserve">) and another named </w:t>
-      </w:r>
-      <w:r>
-        <w:rPr>
-          <w:b/>
-          <w:bCs/>
-        </w:rPr>
-        <w:t>ITSCADA</w:t>
-      </w:r>
-      <w:r>
-        <w:t xml:space="preserve"> (for Log Filter Service to condition and transfer data to </w:t>
+        <w:t xml:space="preserve"> in the </w:t>
+      </w:r>
+      <w:proofErr w:type="gramStart"/>
+      <w:r>
+        <w:t>DBscript.sql(</w:t>
+      </w:r>
+      <w:proofErr w:type="gramEnd"/>
+      <w:r>
+        <w:t>line 1) has to be manually changed to “</w:t>
       </w:r>
       <w:proofErr w:type="spellStart"/>
       <w:r>
-        <w:t>ventureDB</w:t>
+        <w:t>capstoneDB</w:t>
       </w:r>
       <w:proofErr w:type="spellEnd"/>
       <w:r>
-        <w:t xml:space="preserve">). Key thing here is to make sure that you use the same names. If you wish to use different names, additional changes to configurations will have to be made to the SQL scripts for creation of tables and columns (detailed in the next step). Additional changes will also have to be made later in the Grafana dashboard data sources settings, as well as the back-end </w:t>
-      </w:r>
-      <w:r>
-        <w:lastRenderedPageBreak/>
-        <w:t>services’ python script if you use different name so just make a mental note of the names of each database that you create here.</w:t>
+        <w:t>”</w:t>
+      </w:r>
+    </w:p>
+    <w:p>
+      <w:pPr>
+        <w:jc w:val="left"/>
+      </w:pPr>
+      <w:r>
+        <w:t>As mentioned,</w:t>
+      </w:r>
+      <w:r>
+        <w:t xml:space="preserve"> changes to configurations will have to be made to the SQL scripts for creation of tables and columns (detailed in the next step). </w:t>
       </w:r>
     </w:p>
     <w:p>
@@ -2391,158 +2395,19 @@
         <w:jc w:val="left"/>
       </w:pPr>
       <w:r>
-        <w:t>Head over to the root directory of the source codes and open the ‘</w:t>
-      </w:r>
-      <w:proofErr w:type="spellStart"/>
-      <w:r>
-        <w:rPr>
-          <w:b/>
-          <w:bCs/>
-          <w:i/>
-          <w:iCs/>
-        </w:rPr>
-        <w:t>sql</w:t>
-      </w:r>
-      <w:proofErr w:type="spellEnd"/>
-      <w:r>
-        <w:t>’</w:t>
-      </w:r>
-      <w:r>
-        <w:t xml:space="preserve"> folder. There should be 3 files – </w:t>
-      </w:r>
-      <w:proofErr w:type="spellStart"/>
-      <w:r>
-        <w:t>GRAFANA.sql</w:t>
-      </w:r>
-      <w:proofErr w:type="spellEnd"/>
-      <w:r>
-        <w:t xml:space="preserve">, </w:t>
-      </w:r>
-      <w:proofErr w:type="spellStart"/>
-      <w:r>
-        <w:t>SIMULATION.sql</w:t>
-      </w:r>
-      <w:proofErr w:type="spellEnd"/>
-      <w:r>
-        <w:t xml:space="preserve"> and </w:t>
-      </w:r>
-      <w:proofErr w:type="spellStart"/>
-      <w:r>
-        <w:t>ITSCADA.sql</w:t>
-      </w:r>
-      <w:proofErr w:type="spellEnd"/>
-      <w:r>
-        <w:t xml:space="preserve">. </w:t>
-      </w:r>
-    </w:p>
-    <w:p>
-      <w:pPr>
-        <w:pStyle w:val="ListParagraph"/>
-        <w:numPr>
-          <w:ilvl w:val="0"/>
-          <w:numId w:val="1"/>
-        </w:numPr>
-        <w:jc w:val="left"/>
-      </w:pPr>
-      <w:proofErr w:type="spellStart"/>
-      <w:r>
-        <w:rPr>
-          <w:b/>
-          <w:bCs/>
-        </w:rPr>
-        <w:t>GRAFANA.sql</w:t>
-      </w:r>
-      <w:proofErr w:type="spellEnd"/>
-      <w:r>
-        <w:t xml:space="preserve"> – schema for </w:t>
-      </w:r>
-      <w:proofErr w:type="spellStart"/>
-      <w:r>
-        <w:rPr>
-          <w:i/>
-          <w:iCs/>
-        </w:rPr>
-        <w:t>ventureDB</w:t>
-      </w:r>
-      <w:proofErr w:type="spellEnd"/>
-      <w:r>
-        <w:t xml:space="preserve"> (this would be the main database that would replace the SCADA database in future)</w:t>
-      </w:r>
-    </w:p>
-    <w:p>
-      <w:pPr>
-        <w:pStyle w:val="ListParagraph"/>
-        <w:numPr>
-          <w:ilvl w:val="0"/>
-          <w:numId w:val="1"/>
-        </w:numPr>
-        <w:jc w:val="left"/>
-      </w:pPr>
-      <w:proofErr w:type="spellStart"/>
-      <w:r>
-        <w:rPr>
-          <w:b/>
-          <w:bCs/>
-        </w:rPr>
-        <w:t>SIMULATION.sql</w:t>
-      </w:r>
-      <w:proofErr w:type="spellEnd"/>
-      <w:r>
-        <w:t xml:space="preserve"> – schema for </w:t>
-      </w:r>
-      <w:proofErr w:type="spellStart"/>
-      <w:r>
-        <w:rPr>
-          <w:i/>
-          <w:iCs/>
-        </w:rPr>
-        <w:t>simulationDB</w:t>
-      </w:r>
-      <w:proofErr w:type="spellEnd"/>
-      <w:r>
-        <w:t xml:space="preserve"> (to store simulation lines)</w:t>
-      </w:r>
-    </w:p>
-    <w:p>
-      <w:pPr>
-        <w:pStyle w:val="ListParagraph"/>
-        <w:numPr>
-          <w:ilvl w:val="0"/>
-          <w:numId w:val="1"/>
-        </w:numPr>
-        <w:jc w:val="left"/>
-      </w:pPr>
-      <w:proofErr w:type="spellStart"/>
-      <w:r>
-        <w:rPr>
-          <w:b/>
-          <w:bCs/>
-        </w:rPr>
-        <w:t>ITSCADA.sql</w:t>
-      </w:r>
-      <w:proofErr w:type="spellEnd"/>
-      <w:r>
-        <w:t xml:space="preserve"> – schema for current operation with the SCADA system at Venture (this will be replaced with </w:t>
-      </w:r>
-      <w:proofErr w:type="spellStart"/>
-      <w:r>
-        <w:rPr>
-          <w:i/>
-          <w:iCs/>
-        </w:rPr>
-        <w:t>ventureDB</w:t>
-      </w:r>
-      <w:proofErr w:type="spellEnd"/>
-      <w:r>
-        <w:t xml:space="preserve"> in the future)</w:t>
-      </w:r>
-    </w:p>
-    <w:p>
-      <w:pPr>
-        <w:jc w:val="left"/>
-      </w:pPr>
-      <w:r>
-        <w:t xml:space="preserve">Run these scripts to create the tables and columns needed for each data source. If you have previously used different database names, open the corresponding </w:t>
+        <w:t>Run the script</w:t>
+      </w:r>
+      <w:r>
+        <w:t xml:space="preserve"> (</w:t>
+      </w:r>
+      <w:r>
+        <w:t>DBscript.sql</w:t>
+      </w:r>
+      <w:r>
+        <w:t>)</w:t>
+      </w:r>
+      <w:r>
+        <w:t xml:space="preserve"> to create the tables and columns needed for each data source. If you have previously used different database names, open the corresponding </w:t>
       </w:r>
       <w:proofErr w:type="spellStart"/>
       <w:r>
@@ -2917,7 +2782,7 @@
 </file>
 
 <file path=word/numbering.xml><?xml version="1.0" encoding="utf-8"?>
-<w:numbering xmlns:wpc="http://schemas.microsoft.com/office/word/2010/wordprocessingCanvas" xmlns:cx="http://schemas.microsoft.com/office/drawing/2014/chartex" xmlns:cx1="http://schemas.microsoft.com/office/drawing/2015/9/8/chartex" xmlns:cx2="http://schemas.microsoft.com/office/drawing/2015/10/21/chartex" xmlns:cx3="http://schemas.microsoft.com/office/drawing/2016/5/9/chartex" xmlns:cx4="http://schemas.microsoft.com/office/drawing/2016/5/10/chartex" xmlns:cx5="http://schemas.microsoft.com/office/drawing/2016/5/11/chartex" xmlns:cx6="http://schemas.microsoft.com/office/drawing/2016/5/12/chartex" xmlns:cx7="http://schemas.microsoft.com/office/drawing/2016/5/13/chartex" xmlns:cx8="http://schemas.microsoft.com/office/drawing/2016/5/14/chartex" xmlns:mc="http://schemas.openxmlformats.org/markup-compatibility/2006" xmlns:aink="http://schemas.microsoft.com/office/drawing/2016/ink" xmlns:am3d="http://schemas.microsoft.com/office/drawing/2017/model3d" xmlns:o="urn:schemas-microsoft-com:office:office" xmlns:r="http://schemas.openxmlformats.org/officeDocument/2006/relationships" xmlns:m="http://schemas.openxmlformats.org/officeDocument/2006/math" xmlns:v="urn:schemas-microsoft-com:vml" xmlns:wp14="http://schemas.microsoft.com/office/word/2010/wordprocessingDrawing" xmlns:wp="http://schemas.openxmlformats.org/drawingml/2006/wordprocessingDrawing" xmlns:w10="urn:schemas-microsoft-com:office:word" xmlns:w="http://schemas.openxmlformats.org/wordprocessingml/2006/main" xmlns:w14="http://schemas.microsoft.com/office/word/2010/wordml" xmlns:w15="http://schemas.microsoft.com/office/word/2012/wordml" xmlns:w16cid="http://schemas.microsoft.com/office/word/2016/wordml/cid" xmlns:w16se="http://schemas.microsoft.com/office/word/2015/wordml/symex" xmlns:wpg="http://schemas.microsoft.com/office/word/2010/wordprocessingGroup" xmlns:wpi="http://schemas.microsoft.com/office/word/2010/wordprocessingInk" xmlns:wne="http://schemas.microsoft.com/office/word/2006/wordml" xmlns:wps="http://schemas.microsoft.com/office/word/2010/wordprocessingShape" mc:Ignorable="w14 w15 w16se w16cid wp14">
+<w:numbering xmlns:wpc="http://schemas.microsoft.com/office/word/2010/wordprocessingCanvas" xmlns:cx="http://schemas.microsoft.com/office/drawing/2014/chartex" xmlns:cx1="http://schemas.microsoft.com/office/drawing/2015/9/8/chartex" xmlns:cx2="http://schemas.microsoft.com/office/drawing/2015/10/21/chartex" xmlns:cx3="http://schemas.microsoft.com/office/drawing/2016/5/9/chartex" xmlns:cx4="http://schemas.microsoft.com/office/drawing/2016/5/10/chartex" xmlns:cx5="http://schemas.microsoft.com/office/drawing/2016/5/11/chartex" xmlns:cx6="http://schemas.microsoft.com/office/drawing/2016/5/12/chartex" xmlns:cx7="http://schemas.microsoft.com/office/drawing/2016/5/13/chartex" xmlns:cx8="http://schemas.microsoft.com/office/drawing/2016/5/14/chartex" xmlns:mc="http://schemas.openxmlformats.org/markup-compatibility/2006" xmlns:aink="http://schemas.microsoft.com/office/drawing/2016/ink" xmlns:am3d="http://schemas.microsoft.com/office/drawing/2017/model3d" xmlns:o="urn:schemas-microsoft-com:office:office" xmlns:r="http://schemas.openxmlformats.org/officeDocument/2006/relationships" xmlns:m="http://schemas.openxmlformats.org/officeDocument/2006/math" xmlns:v="urn:schemas-microsoft-com:vml" xmlns:wp14="http://schemas.microsoft.com/office/word/2010/wordprocessingDrawing" xmlns:wp="http://schemas.openxmlformats.org/drawingml/2006/wordprocessingDrawing" xmlns:w10="urn:schemas-microsoft-com:office:word" xmlns:w="http://schemas.openxmlformats.org/wordprocessingml/2006/main" xmlns:w14="http://schemas.microsoft.com/office/word/2010/wordml" xmlns:w15="http://schemas.microsoft.com/office/word/2012/wordml" xmlns:w16cex="http://schemas.microsoft.com/office/word/2018/wordml/cex" xmlns:w16cid="http://schemas.microsoft.com/office/word/2016/wordml/cid" xmlns:w16="http://schemas.microsoft.com/office/word/2018/wordml" xmlns:w16sdtdh="http://schemas.microsoft.com/office/word/2020/wordml/sdtdatahash" xmlns:w16se="http://schemas.microsoft.com/office/word/2015/wordml/symex" xmlns:wpg="http://schemas.microsoft.com/office/word/2010/wordprocessingGroup" xmlns:wpi="http://schemas.microsoft.com/office/word/2010/wordprocessingInk" xmlns:wne="http://schemas.microsoft.com/office/word/2006/wordml" xmlns:wps="http://schemas.microsoft.com/office/word/2010/wordprocessingShape" mc:Ignorable="w14 w15 w16se w16cid w16 w16cex w16sdtdh wp14">
   <w:abstractNum w:abstractNumId="0" w15:restartNumberingAfterBreak="0">
     <w:nsid w:val="3B821EE7"/>
     <w:multiLevelType w:val="hybridMultilevel"/>
@@ -3038,7 +2903,7 @@
 </file>
 
 <file path=word/styles.xml><?xml version="1.0" encoding="utf-8"?>
-<w:styles xmlns:mc="http://schemas.openxmlformats.org/markup-compatibility/2006" xmlns:r="http://schemas.openxmlformats.org/officeDocument/2006/relationships" xmlns:w="http://schemas.openxmlformats.org/wordprocessingml/2006/main" xmlns:w14="http://schemas.microsoft.com/office/word/2010/wordml" xmlns:w15="http://schemas.microsoft.com/office/word/2012/wordml" xmlns:w16cid="http://schemas.microsoft.com/office/word/2016/wordml/cid" xmlns:w16se="http://schemas.microsoft.com/office/word/2015/wordml/symex" mc:Ignorable="w14 w15 w16se w16cid">
+<w:styles xmlns:mc="http://schemas.openxmlformats.org/markup-compatibility/2006" xmlns:r="http://schemas.openxmlformats.org/officeDocument/2006/relationships" xmlns:w="http://schemas.openxmlformats.org/wordprocessingml/2006/main" xmlns:w14="http://schemas.microsoft.com/office/word/2010/wordml" xmlns:w15="http://schemas.microsoft.com/office/word/2012/wordml" xmlns:w16cex="http://schemas.microsoft.com/office/word/2018/wordml/cex" xmlns:w16cid="http://schemas.microsoft.com/office/word/2016/wordml/cid" xmlns:w16="http://schemas.microsoft.com/office/word/2018/wordml" xmlns:w16sdtdh="http://schemas.microsoft.com/office/word/2020/wordml/sdtdatahash" xmlns:w16se="http://schemas.microsoft.com/office/word/2015/wordml/symex" mc:Ignorable="w14 w15 w16se w16cid w16 w16cex w16sdtdh">
   <w:docDefaults>
     <w:rPrDefault>
       <w:rPr>
@@ -3054,7 +2919,7 @@
       </w:pPr>
     </w:pPrDefault>
   </w:docDefaults>
-  <w:latentStyles w:defLockedState="0" w:defUIPriority="99" w:defSemiHidden="0" w:defUnhideWhenUsed="0" w:defQFormat="0" w:count="377">
+  <w:latentStyles w:defLockedState="0" w:defUIPriority="99" w:defSemiHidden="0" w:defUnhideWhenUsed="0" w:defQFormat="0" w:count="376">
     <w:lsdException w:name="Normal" w:uiPriority="0" w:qFormat="1"/>
     <w:lsdException w:name="heading 1" w:uiPriority="9" w:qFormat="1"/>
     <w:lsdException w:name="heading 2" w:semiHidden="1" w:uiPriority="9" w:unhideWhenUsed="1" w:qFormat="1"/>
@@ -3431,7 +3296,6 @@
     <w:lsdException w:name="Hashtag" w:semiHidden="1" w:unhideWhenUsed="1"/>
     <w:lsdException w:name="Unresolved Mention" w:semiHidden="1" w:unhideWhenUsed="1"/>
     <w:lsdException w:name="Smart Link" w:semiHidden="1" w:unhideWhenUsed="1"/>
-    <w:lsdException w:name="Smart Link Error" w:semiHidden="1" w:unhideWhenUsed="1"/>
   </w:latentStyles>
   <w:style w:type="paragraph" w:default="1" w:styleId="Normal">
     <w:name w:val="Normal"/>

</xml_diff>